<commit_message>
Exercice 1 added with 22 problems
</commit_message>
<xml_diff>
--- a/Docs/8. JS-Fundamentals-Strings-and-Regular-Expressions-Lab.docx
+++ b/Docs/8. JS-Fundamentals-Strings-and-Regular-Expressions-Lab.docx
@@ -1,13 +1,11 @@
 
 <file path=word/document.xml><?xml version="1.0" encoding="utf-8"?>
-<w:document xmlns:wpc="http://schemas.microsoft.com/office/word/2010/wordprocessingCanvas" xmlns:cx="http://schemas.microsoft.com/office/drawing/2014/chartex" xmlns:mc="http://schemas.openxmlformats.org/markup-compatibility/2006" xmlns:o="urn:schemas-microsoft-com:office:office" xmlns:r="http://schemas.openxmlformats.org/officeDocument/2006/relationships" xmlns:m="http://schemas.openxmlformats.org/officeDocument/2006/math" xmlns:v="urn:schemas-microsoft-com:vml" xmlns:wp14="http://schemas.microsoft.com/office/word/2010/wordprocessingDrawing" xmlns:wp="http://schemas.openxmlformats.org/drawingml/2006/wordprocessingDrawing" xmlns:w10="urn:schemas-microsoft-com:office:word" xmlns:w="http://schemas.openxmlformats.org/wordprocessingml/2006/main" xmlns:w14="http://schemas.microsoft.com/office/word/2010/wordml" xmlns:w15="http://schemas.microsoft.com/office/word/2012/wordml" xmlns:w16se="http://schemas.microsoft.com/office/word/2015/wordml/symex" xmlns:wpg="http://schemas.microsoft.com/office/word/2010/wordprocessingGroup" xmlns:wpi="http://schemas.microsoft.com/office/word/2010/wordprocessingInk" xmlns:wne="http://schemas.microsoft.com/office/word/2006/wordml" xmlns:wps="http://schemas.microsoft.com/office/word/2010/wordprocessingShape" mc:Ignorable="w14 w15 w16se wp14">
+<w:document xmlns:wpc="http://schemas.microsoft.com/office/word/2010/wordprocessingCanvas" xmlns:cx="http://schemas.microsoft.com/office/drawing/2014/chartex" xmlns:cx1="http://schemas.microsoft.com/office/drawing/2015/9/8/chartex" xmlns:cx2="http://schemas.microsoft.com/office/drawing/2015/10/21/chartex" xmlns:cx3="http://schemas.microsoft.com/office/drawing/2016/5/9/chartex" xmlns:cx4="http://schemas.microsoft.com/office/drawing/2016/5/10/chartex" xmlns:cx5="http://schemas.microsoft.com/office/drawing/2016/5/11/chartex" xmlns:mc="http://schemas.openxmlformats.org/markup-compatibility/2006" xmlns:o="urn:schemas-microsoft-com:office:office" xmlns:r="http://schemas.openxmlformats.org/officeDocument/2006/relationships" xmlns:m="http://schemas.openxmlformats.org/officeDocument/2006/math" xmlns:v="urn:schemas-microsoft-com:vml" xmlns:wp14="http://schemas.microsoft.com/office/word/2010/wordprocessingDrawing" xmlns:wp="http://schemas.openxmlformats.org/drawingml/2006/wordprocessingDrawing" xmlns:w10="urn:schemas-microsoft-com:office:word" xmlns:w="http://schemas.openxmlformats.org/wordprocessingml/2006/main" xmlns:w14="http://schemas.microsoft.com/office/word/2010/wordml" xmlns:w15="http://schemas.microsoft.com/office/word/2012/wordml" xmlns:w16se="http://schemas.microsoft.com/office/word/2015/wordml/symex" xmlns:wpg="http://schemas.microsoft.com/office/word/2010/wordprocessingGroup" xmlns:wpi="http://schemas.microsoft.com/office/word/2010/wordprocessingInk" xmlns:wne="http://schemas.microsoft.com/office/word/2006/wordml" xmlns:wps="http://schemas.microsoft.com/office/word/2010/wordprocessingShape" mc:Ignorable="w14 w15 w16se wp14">
   <w:body>
     <w:p>
       <w:pPr>
-        <w:pStyle w:val="1"/>
-      </w:pPr>
-      <w:bookmarkStart w:id="0" w:name="_GoBack"/>
-      <w:bookmarkEnd w:id="0"/>
+        <w:pStyle w:val="Heading1"/>
+      </w:pPr>
       <w:r>
         <w:t>Lab</w:t>
       </w:r>
@@ -31,19 +29,19 @@
       <w:hyperlink r:id="rId8" w:history="1">
         <w:r>
           <w:rPr>
-            <w:rStyle w:val="a9"/>
+            <w:rStyle w:val="Hyperlink"/>
           </w:rPr>
           <w:t>“</w:t>
         </w:r>
         <w:r>
           <w:rPr>
-            <w:rStyle w:val="a9"/>
+            <w:rStyle w:val="Hyperlink"/>
           </w:rPr>
           <w:t>JavaScript Fundamentals</w:t>
         </w:r>
         <w:r>
           <w:rPr>
-            <w:rStyle w:val="a9"/>
+            <w:rStyle w:val="Hyperlink"/>
           </w:rPr>
           <w:t>” course @ SoftUni</w:t>
         </w:r>
@@ -72,13 +70,13 @@
       <w:hyperlink r:id="rId9" w:history="1">
         <w:r>
           <w:rPr>
-            <w:rStyle w:val="a9"/>
+            <w:rStyle w:val="Hyperlink"/>
           </w:rPr>
           <w:t>https</w:t>
         </w:r>
         <w:r>
           <w:rPr>
-            <w:rStyle w:val="a9"/>
+            <w:rStyle w:val="Hyperlink"/>
           </w:rPr>
           <w:t>://judge.softuni.bg/Contests/312</w:t>
         </w:r>
@@ -89,7 +87,7 @@
     </w:p>
     <w:p>
       <w:pPr>
-        <w:pStyle w:val="2"/>
+        <w:pStyle w:val="Heading2"/>
       </w:pPr>
       <w:r>
         <w:t>P</w:t>
@@ -153,7 +151,7 @@
     </w:p>
     <w:p>
       <w:pPr>
-        <w:pStyle w:val="3"/>
+        <w:pStyle w:val="Heading3"/>
       </w:pPr>
       <w:r>
         <w:t>Examples</w:t>
@@ -161,7 +159,7 @@
     </w:p>
     <w:tbl>
       <w:tblPr>
-        <w:tblStyle w:val="ae"/>
+        <w:tblStyle w:val="TableGrid"/>
         <w:tblW w:w="4536" w:type="dxa"/>
         <w:tblInd w:w="85" w:type="dxa"/>
         <w:tblLayout w:type="fixed"/>
@@ -649,7 +647,7 @@
     </w:tbl>
     <w:p>
       <w:pPr>
-        <w:pStyle w:val="2"/>
+        <w:pStyle w:val="Heading2"/>
       </w:pPr>
       <w:r>
         <w:t>Concatenate Reversed</w:t>
@@ -701,7 +699,7 @@
     </w:p>
     <w:p>
       <w:pPr>
-        <w:pStyle w:val="3"/>
+        <w:pStyle w:val="Heading3"/>
       </w:pPr>
       <w:r>
         <w:t>Examples</w:t>
@@ -709,7 +707,7 @@
     </w:p>
     <w:tbl>
       <w:tblPr>
-        <w:tblStyle w:val="ae"/>
+        <w:tblStyle w:val="TableGrid"/>
         <w:tblW w:w="4820" w:type="dxa"/>
         <w:tblInd w:w="85" w:type="dxa"/>
         <w:tblLayout w:type="fixed"/>
@@ -1002,7 +1000,7 @@
     </w:tbl>
     <w:p>
       <w:pPr>
-        <w:pStyle w:val="2"/>
+        <w:pStyle w:val="Heading2"/>
       </w:pPr>
       <w:r>
         <w:lastRenderedPageBreak/>
@@ -1039,7 +1037,12 @@
         <w:t xml:space="preserve"> comes as </w:t>
       </w:r>
       <w:r>
-        <w:t>two string arguments</w:t>
+        <w:t>two string a</w:t>
+      </w:r>
+      <w:bookmarkStart w:id="0" w:name="_GoBack"/>
+      <w:bookmarkEnd w:id="0"/>
+      <w:r>
+        <w:t>rguments</w:t>
       </w:r>
       <w:r>
         <w:t>. The first element is the target string and</w:t>
@@ -1067,7 +1070,7 @@
     </w:p>
     <w:p>
       <w:pPr>
-        <w:pStyle w:val="3"/>
+        <w:pStyle w:val="Heading3"/>
       </w:pPr>
       <w:r>
         <w:t>Examples</w:t>
@@ -1075,7 +1078,7 @@
     </w:p>
     <w:tbl>
       <w:tblPr>
-        <w:tblStyle w:val="ae"/>
+        <w:tblStyle w:val="TableGrid"/>
         <w:tblW w:w="10206" w:type="dxa"/>
         <w:tblInd w:w="85" w:type="dxa"/>
         <w:tblLayout w:type="fixed"/>
@@ -1432,7 +1435,7 @@
     </w:tbl>
     <w:p>
       <w:pPr>
-        <w:pStyle w:val="2"/>
+        <w:pStyle w:val="Heading2"/>
       </w:pPr>
       <w:r>
         <w:t>Extract Text</w:t>
@@ -1479,7 +1482,7 @@
     </w:p>
     <w:p>
       <w:pPr>
-        <w:pStyle w:val="3"/>
+        <w:pStyle w:val="Heading3"/>
       </w:pPr>
       <w:r>
         <w:t>Examples</w:t>
@@ -1487,7 +1490,7 @@
     </w:p>
     <w:tbl>
       <w:tblPr>
-        <w:tblStyle w:val="ae"/>
+        <w:tblStyle w:val="TableGrid"/>
         <w:tblW w:w="8505" w:type="dxa"/>
         <w:tblInd w:w="85" w:type="dxa"/>
         <w:tblLayout w:type="fixed"/>
@@ -1628,7 +1631,7 @@
     </w:tbl>
     <w:p>
       <w:pPr>
-        <w:pStyle w:val="2"/>
+        <w:pStyle w:val="Heading2"/>
       </w:pPr>
       <w:r>
         <w:t>Aggregate Table</w:t>
@@ -1669,7 +1672,7 @@
     </w:p>
     <w:p>
       <w:pPr>
-        <w:pStyle w:val="3"/>
+        <w:pStyle w:val="Heading3"/>
       </w:pPr>
       <w:r>
         <w:t>Examples</w:t>
@@ -1677,7 +1680,7 @@
     </w:p>
     <w:tbl>
       <w:tblPr>
-        <w:tblStyle w:val="ae"/>
+        <w:tblStyle w:val="TableGrid"/>
         <w:tblW w:w="9009" w:type="dxa"/>
         <w:tblInd w:w="85" w:type="dxa"/>
         <w:tblLayout w:type="fixed"/>
@@ -1963,7 +1966,7 @@
     </w:tbl>
     <w:p>
       <w:pPr>
-        <w:pStyle w:val="2"/>
+        <w:pStyle w:val="Heading2"/>
       </w:pPr>
       <w:r>
         <w:lastRenderedPageBreak/>
@@ -2032,7 +2035,7 @@
     </w:p>
     <w:p>
       <w:pPr>
-        <w:pStyle w:val="3"/>
+        <w:pStyle w:val="Heading3"/>
       </w:pPr>
       <w:r>
         <w:t>Examples</w:t>
@@ -2040,7 +2043,7 @@
     </w:p>
     <w:tbl>
       <w:tblPr>
-        <w:tblStyle w:val="ae"/>
+        <w:tblStyle w:val="TableGrid"/>
         <w:tblW w:w="10143" w:type="dxa"/>
         <w:tblInd w:w="85" w:type="dxa"/>
         <w:tblLayout w:type="fixed"/>
@@ -2232,7 +2235,7 @@
     <w:p/>
     <w:tbl>
       <w:tblPr>
-        <w:tblStyle w:val="ae"/>
+        <w:tblStyle w:val="TableGrid"/>
         <w:tblW w:w="10143" w:type="dxa"/>
         <w:tblInd w:w="85" w:type="dxa"/>
         <w:tblLayout w:type="fixed"/>
@@ -2402,7 +2405,7 @@
     </w:tbl>
     <w:p>
       <w:pPr>
-        <w:pStyle w:val="2"/>
+        <w:pStyle w:val="Heading2"/>
       </w:pPr>
       <w:r>
         <w:t>Usernames</w:t>
@@ -2443,7 +2446,7 @@
     </w:p>
     <w:p>
       <w:pPr>
-        <w:pStyle w:val="3"/>
+        <w:pStyle w:val="Heading3"/>
       </w:pPr>
       <w:r>
         <w:t>Examples</w:t>
@@ -2451,7 +2454,7 @@
     </w:p>
     <w:tbl>
       <w:tblPr>
-        <w:tblStyle w:val="ae"/>
+        <w:tblStyle w:val="TableGrid"/>
         <w:tblW w:w="9009" w:type="dxa"/>
         <w:tblInd w:w="85" w:type="dxa"/>
         <w:tblLayout w:type="fixed"/>
@@ -2736,7 +2739,7 @@
     </w:tbl>
     <w:p>
       <w:pPr>
-        <w:pStyle w:val="2"/>
+        <w:pStyle w:val="Heading2"/>
       </w:pPr>
       <w:r>
         <w:t>Ce</w:t>
@@ -2763,7 +2766,7 @@
       </w:r>
       <w:r>
         <w:rPr>
-          <w:rStyle w:val="ab"/>
+          <w:rStyle w:val="Strong"/>
         </w:rPr>
         <w:t>not overlap</w:t>
       </w:r>
@@ -2773,6 +2776,7 @@
     </w:p>
     <w:p>
       <w:r>
+        <w:lastRenderedPageBreak/>
         <w:t xml:space="preserve">The </w:t>
       </w:r>
       <w:r>
@@ -2819,7 +2823,7 @@
     </w:p>
     <w:p>
       <w:pPr>
-        <w:pStyle w:val="3"/>
+        <w:pStyle w:val="Heading3"/>
       </w:pPr>
       <w:r>
         <w:t>Examples</w:t>
@@ -2827,7 +2831,7 @@
     </w:p>
     <w:tbl>
       <w:tblPr>
-        <w:tblStyle w:val="ae"/>
+        <w:tblStyle w:val="TableGrid"/>
         <w:tblW w:w="10334" w:type="dxa"/>
         <w:tblInd w:w="99" w:type="dxa"/>
         <w:tblLayout w:type="fixed"/>
@@ -3025,7 +3029,7 @@
     <w:p/>
     <w:tbl>
       <w:tblPr>
-        <w:tblStyle w:val="ae"/>
+        <w:tblStyle w:val="TableGrid"/>
         <w:tblW w:w="10334" w:type="dxa"/>
         <w:tblInd w:w="99" w:type="dxa"/>
         <w:tblLayout w:type="fixed"/>
@@ -3207,7 +3211,7 @@
     </w:tbl>
     <w:p>
       <w:pPr>
-        <w:pStyle w:val="2"/>
+        <w:pStyle w:val="Heading2"/>
       </w:pPr>
       <w:r>
         <w:t>Escaping</w:t>
@@ -3220,7 +3224,7 @@
     </w:p>
     <w:tbl>
       <w:tblPr>
-        <w:tblStyle w:val="ae"/>
+        <w:tblStyle w:val="TableGrid"/>
         <w:tblW w:w="2773" w:type="dxa"/>
         <w:tblInd w:w="85" w:type="dxa"/>
         <w:tblLayout w:type="fixed"/>
@@ -3467,6 +3471,7 @@
     </w:tbl>
     <w:p>
       <w:r>
+        <w:lastRenderedPageBreak/>
         <w:t>Use the provided HTML template to visually test your code – if you don’t escape the control characters, formatted HTML will show up.</w:t>
       </w:r>
       <w:r>
@@ -3509,7 +3514,7 @@
     </w:p>
     <w:tbl>
       <w:tblPr>
-        <w:tblStyle w:val="ae"/>
+        <w:tblStyle w:val="TableGrid"/>
         <w:tblW w:w="10348" w:type="dxa"/>
         <w:tblInd w:w="85" w:type="dxa"/>
         <w:tblLayout w:type="fixed"/>
@@ -5309,7 +5314,7 @@
     </w:tbl>
     <w:p>
       <w:pPr>
-        <w:pStyle w:val="3"/>
+        <w:pStyle w:val="Heading3"/>
       </w:pPr>
       <w:r>
         <w:t>Examples</w:t>
@@ -5317,7 +5322,7 @@
     </w:p>
     <w:tbl>
       <w:tblPr>
-        <w:tblStyle w:val="ae"/>
+        <w:tblStyle w:val="TableGrid"/>
         <w:tblW w:w="10348" w:type="dxa"/>
         <w:tblInd w:w="85" w:type="dxa"/>
         <w:tblLayout w:type="fixed"/>
@@ -5526,7 +5531,7 @@
     <w:p/>
     <w:tbl>
       <w:tblPr>
-        <w:tblStyle w:val="ae"/>
+        <w:tblStyle w:val="TableGrid"/>
         <w:tblW w:w="10348" w:type="dxa"/>
         <w:tblInd w:w="85" w:type="dxa"/>
         <w:tblLayout w:type="fixed"/>
@@ -5768,6 +5773,7 @@
                 <w:rFonts w:ascii="Consolas" w:hAnsi="Consolas"/>
                 <w:noProof/>
               </w:rPr>
+              <w:lastRenderedPageBreak/>
               <w:t>&lt;/ul&gt;</w:t>
             </w:r>
           </w:p>
@@ -5776,9 +5782,10 @@
     </w:tbl>
     <w:p>
       <w:pPr>
-        <w:pStyle w:val="2"/>
-      </w:pPr>
-      <w:r>
+        <w:pStyle w:val="Heading2"/>
+      </w:pPr>
+      <w:r>
+        <w:lastRenderedPageBreak/>
         <w:t>M</w:t>
       </w:r>
       <w:r>
@@ -5874,7 +5881,7 @@
     </w:p>
     <w:p>
       <w:pPr>
-        <w:pStyle w:val="3"/>
+        <w:pStyle w:val="Heading3"/>
       </w:pPr>
       <w:r>
         <w:t>Examples</w:t>
@@ -5882,7 +5889,7 @@
     </w:p>
     <w:tbl>
       <w:tblPr>
-        <w:tblStyle w:val="ae"/>
+        <w:tblStyle w:val="TableGrid"/>
         <w:tblW w:w="10143" w:type="dxa"/>
         <w:tblInd w:w="85" w:type="dxa"/>
         <w:tblLayout w:type="fixed"/>
@@ -6003,7 +6010,7 @@
     <w:p/>
     <w:tbl>
       <w:tblPr>
-        <w:tblStyle w:val="ae"/>
+        <w:tblStyle w:val="TableGrid"/>
         <w:tblW w:w="10143" w:type="dxa"/>
         <w:tblInd w:w="85" w:type="dxa"/>
         <w:tblLayout w:type="fixed"/>
@@ -6129,7 +6136,7 @@
     </w:tbl>
     <w:p>
       <w:pPr>
-        <w:pStyle w:val="3"/>
+        <w:pStyle w:val="Heading3"/>
       </w:pPr>
       <w:r>
         <w:t>Hints</w:t>
@@ -6137,7 +6144,7 @@
     </w:p>
     <w:p>
       <w:pPr>
-        <w:pStyle w:val="ac"/>
+        <w:pStyle w:val="ListParagraph"/>
         <w:numPr>
           <w:ilvl w:val="0"/>
           <w:numId w:val="23"/>
@@ -6149,7 +6156,7 @@
       <w:hyperlink r:id="rId10" w:history="1">
         <w:r>
           <w:rPr>
-            <w:rStyle w:val="a9"/>
+            <w:rStyle w:val="Hyperlink"/>
           </w:rPr>
           <w:t>https://developer.mozilla.org/en-US/docs/Web/JavaScript/Guide/Regular_Expressions</w:t>
         </w:r>
@@ -6157,7 +6164,7 @@
     </w:p>
     <w:p>
       <w:pPr>
-        <w:pStyle w:val="2"/>
+        <w:pStyle w:val="Heading2"/>
       </w:pPr>
       <w:r>
         <w:t>Simp</w:t>
@@ -6342,7 +6349,7 @@
     </w:p>
     <w:p>
       <w:pPr>
-        <w:pStyle w:val="3"/>
+        <w:pStyle w:val="Heading3"/>
       </w:pPr>
       <w:r>
         <w:t>Examples</w:t>
@@ -6350,7 +6357,7 @@
     </w:p>
     <w:tbl>
       <w:tblPr>
-        <w:tblStyle w:val="ae"/>
+        <w:tblStyle w:val="TableGrid"/>
         <w:tblW w:w="9575" w:type="dxa"/>
         <w:tblInd w:w="85" w:type="dxa"/>
         <w:tblLayout w:type="fixed"/>
@@ -6503,9 +6510,10 @@
     </w:tbl>
     <w:p>
       <w:pPr>
-        <w:pStyle w:val="2"/>
-      </w:pPr>
-      <w:r>
+        <w:pStyle w:val="Heading2"/>
+      </w:pPr>
+      <w:r>
+        <w:lastRenderedPageBreak/>
         <w:t>*Expr</w:t>
       </w:r>
       <w:r>
@@ -6691,7 +6699,7 @@
     </w:p>
     <w:p>
       <w:pPr>
-        <w:pStyle w:val="3"/>
+        <w:pStyle w:val="Heading3"/>
       </w:pPr>
       <w:r>
         <w:t>Examples</w:t>
@@ -6699,7 +6707,7 @@
     </w:p>
     <w:tbl>
       <w:tblPr>
-        <w:tblStyle w:val="ae"/>
+        <w:tblStyle w:val="TableGrid"/>
         <w:tblW w:w="10142" w:type="dxa"/>
         <w:tblInd w:w="23" w:type="dxa"/>
         <w:tblLayout w:type="fixed"/>
@@ -7262,7 +7270,7 @@
     </w:tbl>
     <w:p>
       <w:pPr>
-        <w:pStyle w:val="2"/>
+        <w:pStyle w:val="Heading2"/>
       </w:pPr>
       <w:r>
         <w:t>Match the Dates</w:t>
@@ -7364,7 +7372,7 @@
     </w:p>
     <w:p>
       <w:pPr>
-        <w:pStyle w:val="3"/>
+        <w:pStyle w:val="Heading3"/>
       </w:pPr>
       <w:r>
         <w:t>Examples</w:t>
@@ -7372,7 +7380,7 @@
     </w:p>
     <w:tbl>
       <w:tblPr>
-        <w:tblStyle w:val="ae"/>
+        <w:tblStyle w:val="TableGrid"/>
         <w:tblW w:w="10205" w:type="dxa"/>
         <w:tblInd w:w="23" w:type="dxa"/>
         <w:tblLayout w:type="fixed"/>
@@ -7451,6 +7459,12 @@
                 <w:rFonts w:ascii="Consolas" w:hAnsi="Consolas" w:cs="Consolas"/>
               </w:rPr>
               <w:br/>
+            </w:r>
+            <w:r>
+              <w:rPr>
+                <w:rFonts w:ascii="Consolas" w:hAnsi="Consolas" w:cs="Consolas"/>
+              </w:rPr>
+              <w:lastRenderedPageBreak/>
               <w:t>My father is born on the 29-Jul-1955.</w:t>
             </w:r>
           </w:p>
@@ -7474,6 +7488,7 @@
               <w:rPr>
                 <w:b/>
               </w:rPr>
+              <w:lastRenderedPageBreak/>
               <w:t>Output</w:t>
             </w:r>
           </w:p>
@@ -7528,7 +7543,7 @@
     <w:p/>
     <w:tbl>
       <w:tblPr>
-        <w:tblStyle w:val="ae"/>
+        <w:tblStyle w:val="TableGrid"/>
         <w:tblW w:w="10205" w:type="dxa"/>
         <w:tblInd w:w="23" w:type="dxa"/>
         <w:tblLayout w:type="fixed"/>
@@ -7676,7 +7691,7 @@
     </w:tbl>
     <w:p>
       <w:pPr>
-        <w:pStyle w:val="2"/>
+        <w:pStyle w:val="Heading2"/>
       </w:pPr>
       <w:r>
         <w:t xml:space="preserve">Parse the </w:t>
@@ -8015,7 +8030,7 @@
     </w:p>
     <w:p>
       <w:pPr>
-        <w:pStyle w:val="3"/>
+        <w:pStyle w:val="Heading3"/>
       </w:pPr>
       <w:r>
         <w:t>Examples</w:t>
@@ -8023,7 +8038,7 @@
     </w:p>
     <w:tbl>
       <w:tblPr>
-        <w:tblStyle w:val="ae"/>
+        <w:tblStyle w:val="TableGrid"/>
         <w:tblW w:w="10143" w:type="dxa"/>
         <w:tblInd w:w="85" w:type="dxa"/>
         <w:tblLayout w:type="fixed"/>
@@ -8369,7 +8384,7 @@
     <w:p/>
     <w:tbl>
       <w:tblPr>
-        <w:tblStyle w:val="ae"/>
+        <w:tblStyle w:val="TableGrid"/>
         <w:tblW w:w="10143" w:type="dxa"/>
         <w:tblInd w:w="85" w:type="dxa"/>
         <w:tblLayout w:type="fixed"/>
@@ -8402,6 +8417,7 @@
               <w:rPr>
                 <w:b/>
               </w:rPr>
+              <w:lastRenderedPageBreak/>
               <w:t>Input</w:t>
             </w:r>
           </w:p>
@@ -8643,7 +8659,7 @@
     </w:tbl>
     <w:p>
       <w:pPr>
-        <w:pStyle w:val="3"/>
+        <w:pStyle w:val="Heading3"/>
       </w:pPr>
       <w:r>
         <w:t>Hints</w:t>
@@ -8651,7 +8667,7 @@
     </w:p>
     <w:p>
       <w:pPr>
-        <w:pStyle w:val="ac"/>
+        <w:pStyle w:val="ListParagraph"/>
         <w:numPr>
           <w:ilvl w:val="0"/>
           <w:numId w:val="23"/>
@@ -8678,7 +8694,7 @@
     </w:p>
     <w:p>
       <w:pPr>
-        <w:pStyle w:val="2"/>
+        <w:pStyle w:val="Heading2"/>
       </w:pPr>
       <w:r>
         <w:t>Form F</w:t>
@@ -8832,7 +8848,7 @@
     </w:p>
     <w:p>
       <w:pPr>
-        <w:pStyle w:val="ac"/>
+        <w:pStyle w:val="ListParagraph"/>
         <w:numPr>
           <w:ilvl w:val="0"/>
           <w:numId w:val="24"/>
@@ -8865,7 +8881,7 @@
     </w:p>
     <w:p>
       <w:pPr>
-        <w:pStyle w:val="ac"/>
+        <w:pStyle w:val="ListParagraph"/>
         <w:numPr>
           <w:ilvl w:val="0"/>
           <w:numId w:val="24"/>
@@ -8898,7 +8914,7 @@
     </w:p>
     <w:p>
       <w:pPr>
-        <w:pStyle w:val="ac"/>
+        <w:pStyle w:val="ListParagraph"/>
         <w:numPr>
           <w:ilvl w:val="0"/>
           <w:numId w:val="24"/>
@@ -9055,7 +9071,7 @@
     </w:p>
     <w:p>
       <w:pPr>
-        <w:pStyle w:val="3"/>
+        <w:pStyle w:val="Heading3"/>
       </w:pPr>
       <w:r>
         <w:t>Examples</w:t>
@@ -9063,7 +9079,7 @@
     </w:p>
     <w:tbl>
       <w:tblPr>
-        <w:tblStyle w:val="ae"/>
+        <w:tblStyle w:val="TableGrid"/>
         <w:tblW w:w="10205" w:type="dxa"/>
         <w:tblInd w:w="23" w:type="dxa"/>
         <w:tblLayout w:type="fixed"/>
@@ -9504,6 +9520,13 @@
                 <w:noProof/>
               </w:rPr>
               <w:br/>
+            </w:r>
+            <w:r>
+              <w:rPr>
+                <w:rFonts w:ascii="Consolas" w:hAnsi="Consolas" w:cs="Consolas"/>
+                <w:noProof/>
+              </w:rPr>
+              <w:lastRenderedPageBreak/>
               <w:t>Your current username is: Pesho. Would you like to change that? (Y/N)</w:t>
             </w:r>
             <w:r>
@@ -9528,9 +9551,10 @@
     </w:tbl>
     <w:p>
       <w:pPr>
-        <w:pStyle w:val="2"/>
-      </w:pPr>
-      <w:r>
+        <w:pStyle w:val="Heading2"/>
+      </w:pPr>
+      <w:r>
+        <w:lastRenderedPageBreak/>
         <w:t>*</w:t>
       </w:r>
       <w:r>
@@ -9683,7 +9707,7 @@
     </w:p>
     <w:p>
       <w:pPr>
-        <w:pStyle w:val="3"/>
+        <w:pStyle w:val="Heading3"/>
       </w:pPr>
       <w:r>
         <w:t>Examples</w:t>
@@ -9691,7 +9715,7 @@
     </w:p>
     <w:tbl>
       <w:tblPr>
-        <w:tblStyle w:val="ae"/>
+        <w:tblStyle w:val="TableGrid"/>
         <w:tblW w:w="10528" w:type="dxa"/>
         <w:tblInd w:w="85" w:type="dxa"/>
         <w:tblLayout w:type="fixed"/>
@@ -9944,7 +9968,7 @@
     </w:tbl>
     <w:p>
       <w:pPr>
-        <w:pStyle w:val="3"/>
+        <w:pStyle w:val="Heading3"/>
       </w:pPr>
       <w:r>
         <w:t>Hint</w:t>
@@ -9952,7 +9976,7 @@
     </w:p>
     <w:p>
       <w:pPr>
-        <w:pStyle w:val="ac"/>
+        <w:pStyle w:val="ListParagraph"/>
         <w:numPr>
           <w:ilvl w:val="0"/>
           <w:numId w:val="26"/>
@@ -10007,7 +10031,7 @@
 </file>
 
 <file path=word/endnotes.xml><?xml version="1.0" encoding="utf-8"?>
-<w:endnotes xmlns:wpc="http://schemas.microsoft.com/office/word/2010/wordprocessingCanvas" xmlns:cx="http://schemas.microsoft.com/office/drawing/2014/chartex" xmlns:mc="http://schemas.openxmlformats.org/markup-compatibility/2006" xmlns:o="urn:schemas-microsoft-com:office:office" xmlns:r="http://schemas.openxmlformats.org/officeDocument/2006/relationships" xmlns:m="http://schemas.openxmlformats.org/officeDocument/2006/math" xmlns:v="urn:schemas-microsoft-com:vml" xmlns:wp14="http://schemas.microsoft.com/office/word/2010/wordprocessingDrawing" xmlns:wp="http://schemas.openxmlformats.org/drawingml/2006/wordprocessingDrawing" xmlns:w10="urn:schemas-microsoft-com:office:word" xmlns:w="http://schemas.openxmlformats.org/wordprocessingml/2006/main" xmlns:w14="http://schemas.microsoft.com/office/word/2010/wordml" xmlns:w15="http://schemas.microsoft.com/office/word/2012/wordml" xmlns:w16se="http://schemas.microsoft.com/office/word/2015/wordml/symex" xmlns:wpg="http://schemas.microsoft.com/office/word/2010/wordprocessingGroup" xmlns:wpi="http://schemas.microsoft.com/office/word/2010/wordprocessingInk" xmlns:wne="http://schemas.microsoft.com/office/word/2006/wordml" xmlns:wps="http://schemas.microsoft.com/office/word/2010/wordprocessingShape" mc:Ignorable="w14 w15 w16se wp14">
+<w:endnotes xmlns:wpc="http://schemas.microsoft.com/office/word/2010/wordprocessingCanvas" xmlns:cx="http://schemas.microsoft.com/office/drawing/2014/chartex" xmlns:cx1="http://schemas.microsoft.com/office/drawing/2015/9/8/chartex" xmlns:cx2="http://schemas.microsoft.com/office/drawing/2015/10/21/chartex" xmlns:cx3="http://schemas.microsoft.com/office/drawing/2016/5/9/chartex" xmlns:cx4="http://schemas.microsoft.com/office/drawing/2016/5/10/chartex" xmlns:cx5="http://schemas.microsoft.com/office/drawing/2016/5/11/chartex" xmlns:mc="http://schemas.openxmlformats.org/markup-compatibility/2006" xmlns:o="urn:schemas-microsoft-com:office:office" xmlns:r="http://schemas.openxmlformats.org/officeDocument/2006/relationships" xmlns:m="http://schemas.openxmlformats.org/officeDocument/2006/math" xmlns:v="urn:schemas-microsoft-com:vml" xmlns:wp14="http://schemas.microsoft.com/office/word/2010/wordprocessingDrawing" xmlns:wp="http://schemas.openxmlformats.org/drawingml/2006/wordprocessingDrawing" xmlns:w10="urn:schemas-microsoft-com:office:word" xmlns:w="http://schemas.openxmlformats.org/wordprocessingml/2006/main" xmlns:w14="http://schemas.microsoft.com/office/word/2010/wordml" xmlns:w15="http://schemas.microsoft.com/office/word/2012/wordml" xmlns:w16se="http://schemas.microsoft.com/office/word/2015/wordml/symex" xmlns:wpg="http://schemas.microsoft.com/office/word/2010/wordprocessingGroup" xmlns:wpi="http://schemas.microsoft.com/office/word/2010/wordprocessingInk" xmlns:wne="http://schemas.microsoft.com/office/word/2006/wordml" xmlns:wps="http://schemas.microsoft.com/office/word/2010/wordprocessingShape" mc:Ignorable="w14 w15 w16se wp14">
   <w:endnote w:type="separator" w:id="-1">
     <w:p>
       <w:pPr>
@@ -10032,10 +10056,10 @@
 </file>
 
 <file path=word/footer1.xml><?xml version="1.0" encoding="utf-8"?>
-<w:ftr xmlns:wpc="http://schemas.microsoft.com/office/word/2010/wordprocessingCanvas" xmlns:cx="http://schemas.microsoft.com/office/drawing/2014/chartex" xmlns:mc="http://schemas.openxmlformats.org/markup-compatibility/2006" xmlns:o="urn:schemas-microsoft-com:office:office" xmlns:r="http://schemas.openxmlformats.org/officeDocument/2006/relationships" xmlns:m="http://schemas.openxmlformats.org/officeDocument/2006/math" xmlns:v="urn:schemas-microsoft-com:vml" xmlns:wp14="http://schemas.microsoft.com/office/word/2010/wordprocessingDrawing" xmlns:wp="http://schemas.openxmlformats.org/drawingml/2006/wordprocessingDrawing" xmlns:w10="urn:schemas-microsoft-com:office:word" xmlns:w="http://schemas.openxmlformats.org/wordprocessingml/2006/main" xmlns:w14="http://schemas.microsoft.com/office/word/2010/wordml" xmlns:w15="http://schemas.microsoft.com/office/word/2012/wordml" xmlns:w16se="http://schemas.microsoft.com/office/word/2015/wordml/symex" xmlns:wpg="http://schemas.microsoft.com/office/word/2010/wordprocessingGroup" xmlns:wpi="http://schemas.microsoft.com/office/word/2010/wordprocessingInk" xmlns:wne="http://schemas.microsoft.com/office/word/2006/wordml" xmlns:wps="http://schemas.microsoft.com/office/word/2010/wordprocessingShape" mc:Ignorable="w14 w15 w16se wp14">
+<w:ftr xmlns:wpc="http://schemas.microsoft.com/office/word/2010/wordprocessingCanvas" xmlns:cx="http://schemas.microsoft.com/office/drawing/2014/chartex" xmlns:cx1="http://schemas.microsoft.com/office/drawing/2015/9/8/chartex" xmlns:cx2="http://schemas.microsoft.com/office/drawing/2015/10/21/chartex" xmlns:cx3="http://schemas.microsoft.com/office/drawing/2016/5/9/chartex" xmlns:cx4="http://schemas.microsoft.com/office/drawing/2016/5/10/chartex" xmlns:cx5="http://schemas.microsoft.com/office/drawing/2016/5/11/chartex" xmlns:mc="http://schemas.openxmlformats.org/markup-compatibility/2006" xmlns:o="urn:schemas-microsoft-com:office:office" xmlns:r="http://schemas.openxmlformats.org/officeDocument/2006/relationships" xmlns:m="http://schemas.openxmlformats.org/officeDocument/2006/math" xmlns:v="urn:schemas-microsoft-com:vml" xmlns:wp14="http://schemas.microsoft.com/office/word/2010/wordprocessingDrawing" xmlns:wp="http://schemas.openxmlformats.org/drawingml/2006/wordprocessingDrawing" xmlns:w10="urn:schemas-microsoft-com:office:word" xmlns:w="http://schemas.openxmlformats.org/wordprocessingml/2006/main" xmlns:w14="http://schemas.microsoft.com/office/word/2010/wordml" xmlns:w15="http://schemas.microsoft.com/office/word/2012/wordml" xmlns:w16se="http://schemas.microsoft.com/office/word/2015/wordml/symex" xmlns:wpg="http://schemas.microsoft.com/office/word/2010/wordprocessingGroup" xmlns:wpi="http://schemas.microsoft.com/office/word/2010/wordprocessingInk" xmlns:wne="http://schemas.microsoft.com/office/word/2006/wordml" xmlns:wps="http://schemas.microsoft.com/office/word/2010/wordprocessingShape" mc:Ignorable="w14 w15 w16se wp14">
   <w:p>
     <w:pPr>
-      <w:pStyle w:val="a5"/>
+      <w:pStyle w:val="Footer"/>
     </w:pPr>
     <w:r>
       <w:rPr>
@@ -10301,7 +10325,7 @@
         </mc:Choice>
         <mc:Fallback>
           <w:pict>
-            <v:line w14:anchorId="0818D2B9" id="Straight Connector 1" o:spid="_x0000_s1026" style="position:absolute;flip:y;z-index:251666432;visibility:visible;mso-wrap-style:square;mso-wrap-distance-left:9pt;mso-wrap-distance-top:0;mso-wrap-distance-right:9pt;mso-wrap-distance-bottom:0;mso-position-horizontal:absolute;mso-position-horizontal-relative:text;mso-position-vertical:absolute;mso-position-vertical-relative:text" from="-.1pt,5.2pt" to="520.7pt,5.2pt" o:gfxdata="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" strokecolor="#f37123" strokeweight="1pt">
+            <v:line w14:anchorId="5AF74A09" id="Straight Connector 1" o:spid="_x0000_s1026" style="position:absolute;flip:y;z-index:251666432;visibility:visible;mso-wrap-style:square;mso-wrap-distance-left:9pt;mso-wrap-distance-top:0;mso-wrap-distance-right:9pt;mso-wrap-distance-bottom:0;mso-position-horizontal:absolute;mso-position-horizontal-relative:text;mso-position-vertical:absolute;mso-position-vertical-relative:text" from="-.1pt,5.2pt" to="520.7pt,5.2pt" o:gfxdata="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" strokecolor="#f37123" strokeweight="1pt">
               <v:stroke endcap="round"/>
             </v:line>
           </w:pict>
@@ -10405,7 +10429,7 @@
                               <w:sz w:val="18"/>
                               <w:szCs w:val="18"/>
                             </w:rPr>
-                            <w:t>1</w:t>
+                            <w:t>8</w:t>
                           </w:r>
                           <w:r>
                             <w:rPr>
@@ -10448,7 +10472,7 @@
                               <w:sz w:val="18"/>
                               <w:szCs w:val="18"/>
                             </w:rPr>
-                            <w:t>3</w:t>
+                            <w:t>10</w:t>
                           </w:r>
                           <w:r>
                             <w:rPr>
@@ -10520,7 +10544,7 @@
                         <w:sz w:val="18"/>
                         <w:szCs w:val="18"/>
                       </w:rPr>
-                      <w:t>1</w:t>
+                      <w:t>8</w:t>
                     </w:r>
                     <w:r>
                       <w:rPr>
@@ -10563,7 +10587,7 @@
                         <w:sz w:val="18"/>
                         <w:szCs w:val="18"/>
                       </w:rPr>
-                      <w:t>3</w:t>
+                      <w:t>10</w:t>
                     </w:r>
                     <w:r>
                       <w:rPr>
@@ -10748,7 +10772,7 @@
                           <w:hyperlink r:id="rId4" w:history="1">
                             <w:r>
                               <w:rPr>
-                                <w:rStyle w:val="a9"/>
+                                <w:rStyle w:val="Hyperlink"/>
                                 <w:sz w:val="19"/>
                                 <w:szCs w:val="19"/>
                               </w:rPr>
@@ -10780,7 +10804,7 @@
                           <w:hyperlink r:id="rId5" w:history="1">
                             <w:r>
                               <w:rPr>
-                                <w:rStyle w:val="a9"/>
+                                <w:rStyle w:val="Hyperlink"/>
                                 <w:sz w:val="19"/>
                                 <w:szCs w:val="19"/>
                               </w:rPr>
@@ -10866,7 +10890,7 @@
                                 <wp:extent cx="200025" cy="200025"/>
                                 <wp:effectExtent l="0" t="0" r="9525" b="9525"/>
                                 <wp:docPr id="73" name="Picture 73" title="Software University Foundation">
-                                  <a:hlinkClick xmlns:a="http://schemas.openxmlformats.org/drawingml/2006/main" r:id="rId1"/>
+                                  <a:hlinkClick xmlns:a="http://schemas.openxmlformats.org/drawingml/2006/main" r:id="rId4"/>
                                 </wp:docPr>
                                 <wp:cNvGraphicFramePr/>
                                 <a:graphic xmlns:a="http://schemas.openxmlformats.org/drawingml/2006/main">
@@ -10874,7 +10898,7 @@
                                     <pic:pic xmlns:pic="http://schemas.openxmlformats.org/drawingml/2006/picture">
                                       <pic:nvPicPr>
                                         <pic:cNvPr id="94" name="Picture 4" title="Software University Foundation">
-                                          <a:hlinkClick r:id="rId1"/>
+                                          <a:hlinkClick r:id="rId4"/>
                                         </pic:cNvPr>
                                         <pic:cNvPicPr/>
                                       </pic:nvPicPr>
@@ -11342,7 +11366,7 @@
                     <w:hyperlink r:id="rId25" w:history="1">
                       <w:r>
                         <w:rPr>
-                          <w:rStyle w:val="a9"/>
+                          <w:rStyle w:val="Hyperlink"/>
                           <w:sz w:val="19"/>
                           <w:szCs w:val="19"/>
                         </w:rPr>
@@ -11374,7 +11398,7 @@
                     <w:hyperlink r:id="rId26" w:history="1">
                       <w:r>
                         <w:rPr>
-                          <w:rStyle w:val="a9"/>
+                          <w:rStyle w:val="Hyperlink"/>
                           <w:sz w:val="19"/>
                           <w:szCs w:val="19"/>
                         </w:rPr>
@@ -11460,7 +11484,7 @@
                           <wp:extent cx="200025" cy="200025"/>
                           <wp:effectExtent l="0" t="0" r="9525" b="9525"/>
                           <wp:docPr id="73" name="Picture 73" title="Software University Foundation">
-                            <a:hlinkClick xmlns:a="http://schemas.openxmlformats.org/drawingml/2006/main" r:id="rId25"/>
+                            <a:hlinkClick xmlns:a="http://schemas.openxmlformats.org/drawingml/2006/main" r:id="rId4"/>
                           </wp:docPr>
                           <wp:cNvGraphicFramePr/>
                           <a:graphic xmlns:a="http://schemas.openxmlformats.org/drawingml/2006/main">
@@ -11468,7 +11492,7 @@
                               <pic:pic xmlns:pic="http://schemas.openxmlformats.org/drawingml/2006/picture">
                                 <pic:nvPicPr>
                                   <pic:cNvPr id="94" name="Picture 4" title="Software University Foundation">
-                                    <a:hlinkClick r:id="rId25"/>
+                                    <a:hlinkClick r:id="rId4"/>
                                   </pic:cNvPr>
                                   <pic:cNvPicPr/>
                                 </pic:nvPicPr>
@@ -11914,7 +11938,7 @@
 </file>
 
 <file path=word/footnotes.xml><?xml version="1.0" encoding="utf-8"?>
-<w:footnotes xmlns:wpc="http://schemas.microsoft.com/office/word/2010/wordprocessingCanvas" xmlns:cx="http://schemas.microsoft.com/office/drawing/2014/chartex" xmlns:mc="http://schemas.openxmlformats.org/markup-compatibility/2006" xmlns:o="urn:schemas-microsoft-com:office:office" xmlns:r="http://schemas.openxmlformats.org/officeDocument/2006/relationships" xmlns:m="http://schemas.openxmlformats.org/officeDocument/2006/math" xmlns:v="urn:schemas-microsoft-com:vml" xmlns:wp14="http://schemas.microsoft.com/office/word/2010/wordprocessingDrawing" xmlns:wp="http://schemas.openxmlformats.org/drawingml/2006/wordprocessingDrawing" xmlns:w10="urn:schemas-microsoft-com:office:word" xmlns:w="http://schemas.openxmlformats.org/wordprocessingml/2006/main" xmlns:w14="http://schemas.microsoft.com/office/word/2010/wordml" xmlns:w15="http://schemas.microsoft.com/office/word/2012/wordml" xmlns:w16se="http://schemas.microsoft.com/office/word/2015/wordml/symex" xmlns:wpg="http://schemas.microsoft.com/office/word/2010/wordprocessingGroup" xmlns:wpi="http://schemas.microsoft.com/office/word/2010/wordprocessingInk" xmlns:wne="http://schemas.microsoft.com/office/word/2006/wordml" xmlns:wps="http://schemas.microsoft.com/office/word/2010/wordprocessingShape" mc:Ignorable="w14 w15 w16se wp14">
+<w:footnotes xmlns:wpc="http://schemas.microsoft.com/office/word/2010/wordprocessingCanvas" xmlns:cx="http://schemas.microsoft.com/office/drawing/2014/chartex" xmlns:cx1="http://schemas.microsoft.com/office/drawing/2015/9/8/chartex" xmlns:cx2="http://schemas.microsoft.com/office/drawing/2015/10/21/chartex" xmlns:cx3="http://schemas.microsoft.com/office/drawing/2016/5/9/chartex" xmlns:cx4="http://schemas.microsoft.com/office/drawing/2016/5/10/chartex" xmlns:cx5="http://schemas.microsoft.com/office/drawing/2016/5/11/chartex" xmlns:mc="http://schemas.openxmlformats.org/markup-compatibility/2006" xmlns:o="urn:schemas-microsoft-com:office:office" xmlns:r="http://schemas.openxmlformats.org/officeDocument/2006/relationships" xmlns:m="http://schemas.openxmlformats.org/officeDocument/2006/math" xmlns:v="urn:schemas-microsoft-com:vml" xmlns:wp14="http://schemas.microsoft.com/office/word/2010/wordprocessingDrawing" xmlns:wp="http://schemas.openxmlformats.org/drawingml/2006/wordprocessingDrawing" xmlns:w10="urn:schemas-microsoft-com:office:word" xmlns:w="http://schemas.openxmlformats.org/wordprocessingml/2006/main" xmlns:w14="http://schemas.microsoft.com/office/word/2010/wordml" xmlns:w15="http://schemas.microsoft.com/office/word/2012/wordml" xmlns:w16se="http://schemas.microsoft.com/office/word/2015/wordml/symex" xmlns:wpg="http://schemas.microsoft.com/office/word/2010/wordprocessingGroup" xmlns:wpi="http://schemas.microsoft.com/office/word/2010/wordprocessingInk" xmlns:wne="http://schemas.microsoft.com/office/word/2006/wordml" xmlns:wps="http://schemas.microsoft.com/office/word/2010/wordprocessingShape" mc:Ignorable="w14 w15 w16se wp14">
   <w:footnote w:type="separator" w:id="-1">
     <w:p>
       <w:pPr>
@@ -11939,10 +11963,10 @@
 </file>
 
 <file path=word/header1.xml><?xml version="1.0" encoding="utf-8"?>
-<w:hdr xmlns:wpc="http://schemas.microsoft.com/office/word/2010/wordprocessingCanvas" xmlns:cx="http://schemas.microsoft.com/office/drawing/2014/chartex" xmlns:mc="http://schemas.openxmlformats.org/markup-compatibility/2006" xmlns:o="urn:schemas-microsoft-com:office:office" xmlns:r="http://schemas.openxmlformats.org/officeDocument/2006/relationships" xmlns:m="http://schemas.openxmlformats.org/officeDocument/2006/math" xmlns:v="urn:schemas-microsoft-com:vml" xmlns:wp14="http://schemas.microsoft.com/office/word/2010/wordprocessingDrawing" xmlns:wp="http://schemas.openxmlformats.org/drawingml/2006/wordprocessingDrawing" xmlns:w10="urn:schemas-microsoft-com:office:word" xmlns:w="http://schemas.openxmlformats.org/wordprocessingml/2006/main" xmlns:w14="http://schemas.microsoft.com/office/word/2010/wordml" xmlns:w15="http://schemas.microsoft.com/office/word/2012/wordml" xmlns:w16se="http://schemas.microsoft.com/office/word/2015/wordml/symex" xmlns:wpg="http://schemas.microsoft.com/office/word/2010/wordprocessingGroup" xmlns:wpi="http://schemas.microsoft.com/office/word/2010/wordprocessingInk" xmlns:wne="http://schemas.microsoft.com/office/word/2006/wordml" xmlns:wps="http://schemas.microsoft.com/office/word/2010/wordprocessingShape" mc:Ignorable="w14 w15 w16se wp14">
+<w:hdr xmlns:wpc="http://schemas.microsoft.com/office/word/2010/wordprocessingCanvas" xmlns:cx="http://schemas.microsoft.com/office/drawing/2014/chartex" xmlns:cx1="http://schemas.microsoft.com/office/drawing/2015/9/8/chartex" xmlns:cx2="http://schemas.microsoft.com/office/drawing/2015/10/21/chartex" xmlns:cx3="http://schemas.microsoft.com/office/drawing/2016/5/9/chartex" xmlns:cx4="http://schemas.microsoft.com/office/drawing/2016/5/10/chartex" xmlns:cx5="http://schemas.microsoft.com/office/drawing/2016/5/11/chartex" xmlns:mc="http://schemas.openxmlformats.org/markup-compatibility/2006" xmlns:o="urn:schemas-microsoft-com:office:office" xmlns:r="http://schemas.openxmlformats.org/officeDocument/2006/relationships" xmlns:m="http://schemas.openxmlformats.org/officeDocument/2006/math" xmlns:v="urn:schemas-microsoft-com:vml" xmlns:wp14="http://schemas.microsoft.com/office/word/2010/wordprocessingDrawing" xmlns:wp="http://schemas.openxmlformats.org/drawingml/2006/wordprocessingDrawing" xmlns:w10="urn:schemas-microsoft-com:office:word" xmlns:w="http://schemas.openxmlformats.org/wordprocessingml/2006/main" xmlns:w14="http://schemas.microsoft.com/office/word/2010/wordml" xmlns:w15="http://schemas.microsoft.com/office/word/2012/wordml" xmlns:w16se="http://schemas.microsoft.com/office/word/2015/wordml/symex" xmlns:wpg="http://schemas.microsoft.com/office/word/2010/wordprocessingGroup" xmlns:wpi="http://schemas.microsoft.com/office/word/2010/wordprocessingInk" xmlns:wne="http://schemas.microsoft.com/office/word/2006/wordml" xmlns:wps="http://schemas.microsoft.com/office/word/2010/wordprocessingShape" mc:Ignorable="w14 w15 w16se wp14">
   <w:p>
     <w:pPr>
-      <w:pStyle w:val="a3"/>
+      <w:pStyle w:val="Header"/>
       <w:ind w:hanging="1134"/>
     </w:pPr>
   </w:p>
@@ -11950,7 +11974,7 @@
 </file>
 
 <file path=word/numbering.xml><?xml version="1.0" encoding="utf-8"?>
-<w:numbering xmlns:wpc="http://schemas.microsoft.com/office/word/2010/wordprocessingCanvas" xmlns:cx="http://schemas.microsoft.com/office/drawing/2014/chartex" xmlns:mc="http://schemas.openxmlformats.org/markup-compatibility/2006" xmlns:o="urn:schemas-microsoft-com:office:office" xmlns:r="http://schemas.openxmlformats.org/officeDocument/2006/relationships" xmlns:m="http://schemas.openxmlformats.org/officeDocument/2006/math" xmlns:v="urn:schemas-microsoft-com:vml" xmlns:wp14="http://schemas.microsoft.com/office/word/2010/wordprocessingDrawing" xmlns:wp="http://schemas.openxmlformats.org/drawingml/2006/wordprocessingDrawing" xmlns:w10="urn:schemas-microsoft-com:office:word" xmlns:w="http://schemas.openxmlformats.org/wordprocessingml/2006/main" xmlns:w14="http://schemas.microsoft.com/office/word/2010/wordml" xmlns:w15="http://schemas.microsoft.com/office/word/2012/wordml" xmlns:w16se="http://schemas.microsoft.com/office/word/2015/wordml/symex" xmlns:wpg="http://schemas.microsoft.com/office/word/2010/wordprocessingGroup" xmlns:wpi="http://schemas.microsoft.com/office/word/2010/wordprocessingInk" xmlns:wne="http://schemas.microsoft.com/office/word/2006/wordml" xmlns:wps="http://schemas.microsoft.com/office/word/2010/wordprocessingShape" mc:Ignorable="w14 w15 w16se wp14">
+<w:numbering xmlns:wpc="http://schemas.microsoft.com/office/word/2010/wordprocessingCanvas" xmlns:cx="http://schemas.microsoft.com/office/drawing/2014/chartex" xmlns:cx1="http://schemas.microsoft.com/office/drawing/2015/9/8/chartex" xmlns:cx2="http://schemas.microsoft.com/office/drawing/2015/10/21/chartex" xmlns:cx3="http://schemas.microsoft.com/office/drawing/2016/5/9/chartex" xmlns:cx4="http://schemas.microsoft.com/office/drawing/2016/5/10/chartex" xmlns:cx5="http://schemas.microsoft.com/office/drawing/2016/5/11/chartex" xmlns:mc="http://schemas.openxmlformats.org/markup-compatibility/2006" xmlns:o="urn:schemas-microsoft-com:office:office" xmlns:r="http://schemas.openxmlformats.org/officeDocument/2006/relationships" xmlns:m="http://schemas.openxmlformats.org/officeDocument/2006/math" xmlns:v="urn:schemas-microsoft-com:vml" xmlns:wp14="http://schemas.microsoft.com/office/word/2010/wordprocessingDrawing" xmlns:wp="http://schemas.openxmlformats.org/drawingml/2006/wordprocessingDrawing" xmlns:w10="urn:schemas-microsoft-com:office:word" xmlns:w="http://schemas.openxmlformats.org/wordprocessingml/2006/main" xmlns:w14="http://schemas.microsoft.com/office/word/2010/wordml" xmlns:w15="http://schemas.microsoft.com/office/word/2012/wordml" xmlns:w16se="http://schemas.microsoft.com/office/word/2015/wordml/symex" xmlns:wpg="http://schemas.microsoft.com/office/word/2010/wordprocessingGroup" xmlns:wpi="http://schemas.microsoft.com/office/word/2010/wordprocessingInk" xmlns:wne="http://schemas.microsoft.com/office/word/2006/wordml" xmlns:wps="http://schemas.microsoft.com/office/word/2010/wordprocessingShape" mc:Ignorable="w14 w15 w16se wp14">
   <w:abstractNum w:abstractNumId="0" w15:restartNumberingAfterBreak="0">
     <w:nsid w:val="04E60920"/>
     <w:multiLevelType w:val="hybridMultilevel"/>
@@ -12297,7 +12321,7 @@
     <w:lvl w:ilvl="0" w:tplc="A0E28166">
       <w:start w:val="1"/>
       <w:numFmt w:val="decimal"/>
-      <w:pStyle w:val="2"/>
+      <w:pStyle w:val="Heading2"/>
       <w:lvlText w:val="%1."/>
       <w:lvlJc w:val="left"/>
       <w:pPr>
@@ -14875,7 +14899,7 @@
       </w:pPr>
     </w:pPrDefault>
   </w:docDefaults>
-  <w:latentStyles w:defLockedState="0" w:defUIPriority="99" w:defSemiHidden="0" w:defUnhideWhenUsed="0" w:defQFormat="0" w:count="371">
+  <w:latentStyles w:defLockedState="0" w:defUIPriority="99" w:defSemiHidden="0" w:defUnhideWhenUsed="0" w:defQFormat="0" w:count="374">
     <w:lsdException w:name="Normal" w:uiPriority="0" w:qFormat="1"/>
     <w:lsdException w:name="heading 1" w:uiPriority="9" w:qFormat="1"/>
     <w:lsdException w:name="heading 2" w:semiHidden="1" w:uiPriority="9" w:unhideWhenUsed="1" w:qFormat="1"/>
@@ -15247,8 +15271,11 @@
     <w:lsdException w:name="List Table 5 Dark Accent 6" w:uiPriority="50"/>
     <w:lsdException w:name="List Table 6 Colorful Accent 6" w:uiPriority="51"/>
     <w:lsdException w:name="List Table 7 Colorful Accent 6" w:uiPriority="52"/>
+    <w:lsdException w:name="Mention" w:semiHidden="1" w:unhideWhenUsed="1"/>
+    <w:lsdException w:name="Smart Hyperlink" w:semiHidden="1" w:unhideWhenUsed="1"/>
+    <w:lsdException w:name="Hashtag" w:semiHidden="1" w:unhideWhenUsed="1"/>
   </w:latentStyles>
-  <w:style w:type="paragraph" w:default="1" w:styleId="a">
+  <w:style w:type="paragraph" w:default="1" w:styleId="Normal">
     <w:name w:val="Normal"/>
     <w:qFormat/>
     <w:rsid w:val="008063E1"/>
@@ -15256,11 +15283,11 @@
       <w:spacing w:before="80" w:after="120"/>
     </w:pPr>
   </w:style>
-  <w:style w:type="paragraph" w:styleId="1">
+  <w:style w:type="paragraph" w:styleId="Heading1">
     <w:name w:val="heading 1"/>
-    <w:basedOn w:val="a"/>
-    <w:next w:val="a"/>
-    <w:link w:val="10"/>
+    <w:basedOn w:val="Normal"/>
+    <w:next w:val="Normal"/>
+    <w:link w:val="Heading1Char"/>
     <w:uiPriority w:val="9"/>
     <w:qFormat/>
     <w:rsid w:val="009254B7"/>
@@ -15278,11 +15305,11 @@
       <w:szCs w:val="32"/>
     </w:rPr>
   </w:style>
-  <w:style w:type="paragraph" w:styleId="2">
+  <w:style w:type="paragraph" w:styleId="Heading2">
     <w:name w:val="heading 2"/>
-    <w:basedOn w:val="a"/>
-    <w:next w:val="a"/>
-    <w:link w:val="20"/>
+    <w:basedOn w:val="Normal"/>
+    <w:next w:val="Normal"/>
+    <w:link w:val="Heading2Char"/>
     <w:uiPriority w:val="9"/>
     <w:qFormat/>
     <w:rsid w:val="00CB27FE"/>
@@ -15305,11 +15332,11 @@
       <w:szCs w:val="36"/>
     </w:rPr>
   </w:style>
-  <w:style w:type="paragraph" w:styleId="3">
+  <w:style w:type="paragraph" w:styleId="Heading3">
     <w:name w:val="heading 3"/>
-    <w:basedOn w:val="a"/>
-    <w:next w:val="a"/>
-    <w:link w:val="30"/>
+    <w:basedOn w:val="Normal"/>
+    <w:next w:val="Normal"/>
+    <w:link w:val="Heading3Char"/>
     <w:uiPriority w:val="9"/>
     <w:unhideWhenUsed/>
     <w:qFormat/>
@@ -15328,11 +15355,11 @@
       <w:szCs w:val="32"/>
     </w:rPr>
   </w:style>
-  <w:style w:type="paragraph" w:styleId="4">
+  <w:style w:type="paragraph" w:styleId="Heading4">
     <w:name w:val="heading 4"/>
-    <w:basedOn w:val="a"/>
-    <w:next w:val="a"/>
-    <w:link w:val="40"/>
+    <w:basedOn w:val="Normal"/>
+    <w:next w:val="Normal"/>
+    <w:link w:val="Heading4Char"/>
     <w:uiPriority w:val="9"/>
     <w:unhideWhenUsed/>
     <w:qFormat/>
@@ -15351,11 +15378,11 @@
       <w:sz w:val="28"/>
     </w:rPr>
   </w:style>
-  <w:style w:type="paragraph" w:styleId="5">
+  <w:style w:type="paragraph" w:styleId="Heading5">
     <w:name w:val="heading 5"/>
-    <w:basedOn w:val="a"/>
-    <w:next w:val="a"/>
-    <w:link w:val="50"/>
+    <w:basedOn w:val="Normal"/>
+    <w:next w:val="Normal"/>
+    <w:link w:val="Heading5Char"/>
     <w:uiPriority w:val="9"/>
     <w:semiHidden/>
     <w:unhideWhenUsed/>
@@ -15373,13 +15400,13 @@
       <w:color w:val="B2500E"/>
     </w:rPr>
   </w:style>
-  <w:style w:type="character" w:default="1" w:styleId="a0">
+  <w:style w:type="character" w:default="1" w:styleId="DefaultParagraphFont">
     <w:name w:val="Default Paragraph Font"/>
     <w:uiPriority w:val="1"/>
     <w:semiHidden/>
     <w:unhideWhenUsed/>
   </w:style>
-  <w:style w:type="table" w:default="1" w:styleId="a1">
+  <w:style w:type="table" w:default="1" w:styleId="TableNormal">
     <w:name w:val="Normal Table"/>
     <w:uiPriority w:val="99"/>
     <w:semiHidden/>
@@ -15394,16 +15421,16 @@
       </w:tblCellMar>
     </w:tblPr>
   </w:style>
-  <w:style w:type="numbering" w:default="1" w:styleId="a2">
+  <w:style w:type="numbering" w:default="1" w:styleId="NoList">
     <w:name w:val="No List"/>
     <w:uiPriority w:val="99"/>
     <w:semiHidden/>
     <w:unhideWhenUsed/>
   </w:style>
-  <w:style w:type="paragraph" w:styleId="a3">
+  <w:style w:type="paragraph" w:styleId="Header">
     <w:name w:val="header"/>
-    <w:basedOn w:val="a"/>
-    <w:link w:val="a4"/>
+    <w:basedOn w:val="Normal"/>
+    <w:link w:val="HeaderChar"/>
     <w:uiPriority w:val="99"/>
     <w:unhideWhenUsed/>
     <w:rsid w:val="008068A2"/>
@@ -15415,17 +15442,17 @@
       <w:spacing w:after="0" w:line="240" w:lineRule="auto"/>
     </w:pPr>
   </w:style>
-  <w:style w:type="character" w:customStyle="1" w:styleId="a4">
-    <w:name w:val="Горен колонтитул Знак"/>
-    <w:basedOn w:val="a0"/>
-    <w:link w:val="a3"/>
+  <w:style w:type="character" w:customStyle="1" w:styleId="HeaderChar">
+    <w:name w:val="Header Char"/>
+    <w:basedOn w:val="DefaultParagraphFont"/>
+    <w:link w:val="Header"/>
     <w:uiPriority w:val="99"/>
     <w:rsid w:val="008068A2"/>
   </w:style>
-  <w:style w:type="paragraph" w:styleId="a5">
+  <w:style w:type="paragraph" w:styleId="Footer">
     <w:name w:val="footer"/>
-    <w:basedOn w:val="a"/>
-    <w:link w:val="a6"/>
+    <w:basedOn w:val="Normal"/>
+    <w:link w:val="FooterChar"/>
     <w:uiPriority w:val="99"/>
     <w:unhideWhenUsed/>
     <w:rsid w:val="008068A2"/>
@@ -15437,17 +15464,17 @@
       <w:spacing w:after="0" w:line="240" w:lineRule="auto"/>
     </w:pPr>
   </w:style>
-  <w:style w:type="character" w:customStyle="1" w:styleId="a6">
-    <w:name w:val="Долен колонтитул Знак"/>
-    <w:basedOn w:val="a0"/>
-    <w:link w:val="a5"/>
+  <w:style w:type="character" w:customStyle="1" w:styleId="FooterChar">
+    <w:name w:val="Footer Char"/>
+    <w:basedOn w:val="DefaultParagraphFont"/>
+    <w:link w:val="Footer"/>
     <w:uiPriority w:val="99"/>
     <w:rsid w:val="008068A2"/>
   </w:style>
-  <w:style w:type="paragraph" w:styleId="a7">
+  <w:style w:type="paragraph" w:styleId="BalloonText">
     <w:name w:val="Balloon Text"/>
-    <w:basedOn w:val="a"/>
-    <w:link w:val="a8"/>
+    <w:basedOn w:val="Normal"/>
+    <w:link w:val="BalloonTextChar"/>
     <w:uiPriority w:val="99"/>
     <w:semiHidden/>
     <w:unhideWhenUsed/>
@@ -15461,10 +15488,10 @@
       <w:szCs w:val="16"/>
     </w:rPr>
   </w:style>
-  <w:style w:type="character" w:customStyle="1" w:styleId="a8">
-    <w:name w:val="Изнесен текст Знак"/>
-    <w:basedOn w:val="a0"/>
-    <w:link w:val="a7"/>
+  <w:style w:type="character" w:customStyle="1" w:styleId="BalloonTextChar">
+    <w:name w:val="Balloon Text Char"/>
+    <w:basedOn w:val="DefaultParagraphFont"/>
+    <w:link w:val="BalloonText"/>
     <w:uiPriority w:val="99"/>
     <w:semiHidden/>
     <w:rsid w:val="00564D7B"/>
@@ -15474,9 +15501,9 @@
       <w:szCs w:val="16"/>
     </w:rPr>
   </w:style>
-  <w:style w:type="character" w:styleId="a9">
+  <w:style w:type="character" w:styleId="Hyperlink">
     <w:name w:val="Hyperlink"/>
-    <w:basedOn w:val="a0"/>
+    <w:basedOn w:val="DefaultParagraphFont"/>
     <w:uiPriority w:val="99"/>
     <w:unhideWhenUsed/>
     <w:rsid w:val="0079324A"/>
@@ -15485,10 +15512,10 @@
       <w:u w:val="single"/>
     </w:rPr>
   </w:style>
-  <w:style w:type="character" w:customStyle="1" w:styleId="10">
-    <w:name w:val="Заглавие 1 Знак"/>
-    <w:basedOn w:val="a0"/>
-    <w:link w:val="1"/>
+  <w:style w:type="character" w:customStyle="1" w:styleId="Heading1Char">
+    <w:name w:val="Heading 1 Char"/>
+    <w:basedOn w:val="DefaultParagraphFont"/>
+    <w:link w:val="Heading1"/>
     <w:uiPriority w:val="9"/>
     <w:rsid w:val="009254B7"/>
     <w:rPr>
@@ -15499,10 +15526,10 @@
       <w:szCs w:val="32"/>
     </w:rPr>
   </w:style>
-  <w:style w:type="character" w:customStyle="1" w:styleId="20">
-    <w:name w:val="Заглавие 2 Знак"/>
-    <w:basedOn w:val="a0"/>
-    <w:link w:val="2"/>
+  <w:style w:type="character" w:customStyle="1" w:styleId="Heading2Char">
+    <w:name w:val="Heading 2 Char"/>
+    <w:basedOn w:val="DefaultParagraphFont"/>
+    <w:link w:val="Heading2"/>
     <w:uiPriority w:val="9"/>
     <w:rsid w:val="00CB27FE"/>
     <w:rPr>
@@ -15514,9 +15541,9 @@
       <w:szCs w:val="36"/>
     </w:rPr>
   </w:style>
-  <w:style w:type="paragraph" w:styleId="aa">
+  <w:style w:type="paragraph" w:styleId="NormalWeb">
     <w:name w:val="Normal (Web)"/>
-    <w:basedOn w:val="a"/>
+    <w:basedOn w:val="Normal"/>
     <w:uiPriority w:val="99"/>
     <w:semiHidden/>
     <w:unhideWhenUsed/>
@@ -15530,9 +15557,9 @@
       <w:szCs w:val="24"/>
     </w:rPr>
   </w:style>
-  <w:style w:type="character" w:styleId="ab">
+  <w:style w:type="character" w:styleId="Strong">
     <w:name w:val="Strong"/>
-    <w:basedOn w:val="a0"/>
+    <w:basedOn w:val="DefaultParagraphFont"/>
     <w:uiPriority w:val="22"/>
     <w:qFormat/>
     <w:rsid w:val="00524789"/>
@@ -15541,10 +15568,10 @@
       <w:bCs/>
     </w:rPr>
   </w:style>
-  <w:style w:type="character" w:customStyle="1" w:styleId="30">
-    <w:name w:val="Заглавие 3 Знак"/>
-    <w:basedOn w:val="a0"/>
-    <w:link w:val="3"/>
+  <w:style w:type="character" w:customStyle="1" w:styleId="Heading3Char">
+    <w:name w:val="Heading 3 Char"/>
+    <w:basedOn w:val="DefaultParagraphFont"/>
+    <w:link w:val="Heading3"/>
     <w:uiPriority w:val="9"/>
     <w:rsid w:val="00CB27FE"/>
     <w:rPr>
@@ -15555,10 +15582,10 @@
       <w:szCs w:val="32"/>
     </w:rPr>
   </w:style>
-  <w:style w:type="character" w:customStyle="1" w:styleId="40">
-    <w:name w:val="Заглавие 4 Знак"/>
-    <w:basedOn w:val="a0"/>
-    <w:link w:val="4"/>
+  <w:style w:type="character" w:customStyle="1" w:styleId="Heading4Char">
+    <w:name w:val="Heading 4 Char"/>
+    <w:basedOn w:val="DefaultParagraphFont"/>
+    <w:link w:val="Heading4"/>
     <w:uiPriority w:val="9"/>
     <w:rsid w:val="008C5930"/>
     <w:rPr>
@@ -15569,9 +15596,9 @@
       <w:sz w:val="28"/>
     </w:rPr>
   </w:style>
-  <w:style w:type="paragraph" w:styleId="ac">
+  <w:style w:type="paragraph" w:styleId="ListParagraph">
     <w:name w:val="List Paragraph"/>
-    <w:basedOn w:val="a"/>
+    <w:basedOn w:val="Normal"/>
     <w:uiPriority w:val="34"/>
     <w:qFormat/>
     <w:rsid w:val="008617B5"/>
@@ -15580,9 +15607,9 @@
       <w:contextualSpacing/>
     </w:pPr>
   </w:style>
-  <w:style w:type="character" w:styleId="ad">
+  <w:style w:type="character" w:styleId="FollowedHyperlink">
     <w:name w:val="FollowedHyperlink"/>
-    <w:basedOn w:val="a0"/>
+    <w:basedOn w:val="DefaultParagraphFont"/>
     <w:uiPriority w:val="99"/>
     <w:semiHidden/>
     <w:unhideWhenUsed/>
@@ -15592,10 +15619,10 @@
       <w:u w:val="single"/>
     </w:rPr>
   </w:style>
-  <w:style w:type="character" w:customStyle="1" w:styleId="50">
-    <w:name w:val="Заглавие 5 Знак"/>
-    <w:basedOn w:val="a0"/>
-    <w:link w:val="5"/>
+  <w:style w:type="character" w:customStyle="1" w:styleId="Heading5Char">
+    <w:name w:val="Heading 5 Char"/>
+    <w:basedOn w:val="DefaultParagraphFont"/>
+    <w:link w:val="Heading5"/>
     <w:uiPriority w:val="9"/>
     <w:semiHidden/>
     <w:rsid w:val="008C5930"/>
@@ -15607,7 +15634,7 @@
   </w:style>
   <w:style w:type="paragraph" w:customStyle="1" w:styleId="Code">
     <w:name w:val="Code"/>
-    <w:basedOn w:val="a"/>
+    <w:basedOn w:val="Normal"/>
     <w:link w:val="CodeChar"/>
     <w:qFormat/>
     <w:rsid w:val="008063E1"/>
@@ -15619,7 +15646,7 @@
   </w:style>
   <w:style w:type="character" w:customStyle="1" w:styleId="CodeChar">
     <w:name w:val="Code Char"/>
-    <w:basedOn w:val="a0"/>
+    <w:basedOn w:val="DefaultParagraphFont"/>
     <w:link w:val="Code"/>
     <w:rsid w:val="008063E1"/>
     <w:rPr>
@@ -15628,9 +15655,9 @@
       <w:noProof/>
     </w:rPr>
   </w:style>
-  <w:style w:type="table" w:styleId="ae">
+  <w:style w:type="table" w:styleId="TableGrid">
     <w:name w:val="Table Grid"/>
-    <w:basedOn w:val="a1"/>
+    <w:basedOn w:val="TableNormal"/>
     <w:uiPriority w:val="59"/>
     <w:rsid w:val="00763912"/>
     <w:pPr>
@@ -15940,7 +15967,7 @@
 </file>
 
 <file path=customXml/itemProps1.xml><?xml version="1.0" encoding="utf-8"?>
-<ds:datastoreItem xmlns:ds="http://schemas.openxmlformats.org/officeDocument/2006/customXml" ds:itemID="{1458C12D-E791-4F0D-A158-0D65B395F44A}">
+<ds:datastoreItem xmlns:ds="http://schemas.openxmlformats.org/officeDocument/2006/customXml" ds:itemID="{3225C8DA-2D16-4E33-AD4C-2FBFFE7426BF}">
   <ds:schemaRefs>
     <ds:schemaRef ds:uri="http://schemas.openxmlformats.org/officeDocument/2006/bibliography"/>
   </ds:schemaRefs>

</xml_diff>